<commit_message>
Rearrangement du repertoire du projet
</commit_message>
<xml_diff>
--- a/edit/signalement&météo_fig&tab_v3bis.docx
+++ b/edit/signalement&météo_fig&tab_v3bis.docx
@@ -42199,7 +42199,6 @@
       <w:pPr>
         <w:pStyle w:val="Titre3"/>
       </w:pPr>
-      <w:bookmarkStart w:id="5" w:name="_GoBack"/>
       <w:proofErr w:type="spellStart"/>
       <w:r>
         <w:lastRenderedPageBreak/>
@@ -42210,15 +42209,7 @@
       </w:r>
       <w:proofErr w:type="spellEnd"/>
       <w:r>
-        <w:t xml:space="preserve"> </w:t>
-      </w:r>
-      <w:proofErr w:type="gramStart"/>
-      <w:r>
-        <w:t>n</w:t>
-      </w:r>
-      <w:proofErr w:type="gramEnd"/>
-      <w:r>
-        <w:t xml:space="preserve">° </w:t>
+        <w:t xml:space="preserve"> n° </w:t>
       </w:r>
       <w:r>
         <w:t>8</w:t>
@@ -42245,7 +42236,26 @@
         <w:t>ème</w:t>
       </w:r>
       <w:r>
-        <w:t xml:space="preserve"> décile des paramètres météorologiques associés aux 14 657 lieux et dates de signalements comparés à ceux des mêmes dates mais pour un semis de lieux aléatoires (France, July 2017 – April 2020, soit 995 jours).</w:t>
+        <w:t xml:space="preserve"> décile des paramètres météorologiques associés aux </w:t>
+      </w:r>
+      <w:commentRangeStart w:id="5"/>
+      <w:r>
+        <w:t>1 </w:t>
+      </w:r>
+      <w:r>
+        <w:t>095</w:t>
+      </w:r>
+      <w:commentRangeEnd w:id="5"/>
+      <w:r>
+        <w:rPr>
+          <w:rStyle w:val="Marquedecommentaire"/>
+          <w:rFonts w:asciiTheme="minorHAnsi" w:eastAsiaTheme="minorHAnsi" w:hAnsiTheme="minorHAnsi" w:cstheme="minorBidi"/>
+          <w:color w:val="auto"/>
+        </w:rPr>
+        <w:commentReference w:id="5"/>
+      </w:r>
+      <w:r>
+        <w:t xml:space="preserve"> lieux et dates de signalements comparés à ceux des mêmes dates mais pour un semis de lieux aléatoires (France, July 2017 – April 2020, soit 995 jours).</w:t>
       </w:r>
     </w:p>
     <w:tbl>
@@ -42285,7 +42295,6 @@
             <w:vAlign w:val="bottom"/>
             <w:hideMark/>
           </w:tcPr>
-          <w:bookmarkEnd w:id="5"/>
           <w:p>
             <w:pPr>
               <w:spacing w:after="0" w:line="240" w:lineRule="auto"/>
@@ -49138,6 +49147,27 @@
       </w:r>
     </w:p>
   </w:comment>
+  <w:comment w:id="5" w:author="Godard" w:date="2021-08-08T23:05:00Z" w:initials="VG">
+    <w:p>
+      <w:pPr>
+        <w:pStyle w:val="Commentaire"/>
+      </w:pPr>
+      <w:r>
+        <w:rPr>
+          <w:rStyle w:val="Marquedecommentaire"/>
+        </w:rPr>
+        <w:annotationRef/>
+      </w:r>
+      <w:r>
+        <w:t xml:space="preserve">Valeur </w:t>
+      </w:r>
+      <w:r>
+        <w:t>corrigée</w:t>
+      </w:r>
+      <w:bookmarkStart w:id="6" w:name="_GoBack"/>
+      <w:bookmarkEnd w:id="6"/>
+    </w:p>
+  </w:comment>
 </w:comments>
 </file>
 
@@ -49148,6 +49178,7 @@
   <w15:commentEx w15:paraId="0C777BAD" w15:done="0"/>
   <w15:commentEx w15:paraId="687BECAF" w15:done="0"/>
   <w15:commentEx w15:paraId="03647C01" w15:done="0"/>
+  <w15:commentEx w15:paraId="10E4F3C6" w15:done="0"/>
 </w15:commentsEx>
 </file>
 
@@ -51939,7 +51970,7 @@
 </file>
 
 <file path=customXml/itemProps1.xml><?xml version="1.0" encoding="utf-8"?>
-<ds:datastoreItem xmlns:ds="http://schemas.openxmlformats.org/officeDocument/2006/customXml" ds:itemID="{C8A77495-214A-43A1-A01A-6888AA2A2AB2}">
+<ds:datastoreItem xmlns:ds="http://schemas.openxmlformats.org/officeDocument/2006/customXml" ds:itemID="{45541FBC-CC18-4B53-85B3-111DFCE8C52A}">
   <ds:schemaRefs>
     <ds:schemaRef ds:uri="http://schemas.openxmlformats.org/officeDocument/2006/bibliography"/>
   </ds:schemaRefs>

</xml_diff>